<commit_message>
#25 Detailplanung Iteration 3 angepasst
</commit_message>
<xml_diff>
--- a/Basisverzeichnis/trunk/10_Projektmanagement/02_Planungsunterlagen/Detailplanung_Iteration_3.docx
+++ b/Basisverzeichnis/trunk/10_Projektmanagement/02_Planungsunterlagen/Detailplanung_Iteration_3.docx
@@ -23,7 +23,13 @@
         <w:rPr>
           <w:rStyle w:val="Hervorhebung"/>
         </w:rPr>
-        <w:t>Zeitraum:  4. Juni bis 8. Juli</w:t>
+        <w:t>Zeitraum:  4. Juni bis 8. Jul</w:t>
+      </w:r>
+      <w:r>
+        <w:rPr>
+          <w:rStyle w:val="Hervorhebung"/>
+        </w:rPr>
+        <w:t>i</w:t>
       </w:r>
     </w:p>
     <w:p>
@@ -115,6 +121,32 @@
         <w:pStyle w:val="berschrift3"/>
       </w:pPr>
       <w:r>
+        <w:t>Team-Meetings:</w:t>
+      </w:r>
+    </w:p>
+    <w:p>
+      <w:pPr>
+        <w:pStyle w:val="Listenabsatz"/>
+        <w:numPr>
+          <w:ilvl w:val="0"/>
+          <w:numId w:val="5"/>
+        </w:numPr>
+        <w:rPr>
+          <w:b/>
+        </w:rPr>
+      </w:pPr>
+      <w:r>
+        <w:rPr>
+          <w:b/>
+        </w:rPr>
+        <w:t>Freitag, 10. Juni,  11:00 Uhr (in 210)</w:t>
+      </w:r>
+    </w:p>
+    <w:p>
+      <w:pPr>
+        <w:pStyle w:val="berschrift3"/>
+      </w:pPr>
+      <w:r>
         <w:t xml:space="preserve">Einteilung </w:t>
       </w:r>
       <w:r>
@@ -126,167 +158,313 @@
         <w:pStyle w:val="Listenabsatz"/>
         <w:numPr>
           <w:ilvl w:val="0"/>
-          <w:numId w:val="4"/>
-        </w:numPr>
-      </w:pPr>
-      <w:r>
-        <w:t>Fehlerbehebung von bei T8 gefundenen Fehlern</w:t>
-      </w:r>
+          <w:numId w:val="5"/>
+        </w:numPr>
+      </w:pPr>
+      <w:r>
+        <w:t xml:space="preserve">Teambildende Maßnahme: </w:t>
+      </w:r>
+    </w:p>
+    <w:p>
+      <w:pPr>
+        <w:pStyle w:val="Listenabsatz"/>
+        <w:numPr>
+          <w:ilvl w:val="1"/>
+          <w:numId w:val="5"/>
+        </w:numPr>
+      </w:pPr>
       <w:r>
         <w:t xml:space="preserve"> </w:t>
       </w:r>
-    </w:p>
-    <w:p>
-      <w:pPr>
-        <w:pStyle w:val="Listenabsatz"/>
-        <w:numPr>
-          <w:ilvl w:val="0"/>
-          <w:numId w:val="4"/>
-        </w:numPr>
-      </w:pPr>
-      <w:r>
-        <w:t>Vorbereitungen</w:t>
-      </w:r>
-      <w:r>
-        <w:t xml:space="preserve"> für den Abnahmetest (bis etwa 17. Juni, eine Woche Zeit um noch gewünschte Änderungen nach einer Teambesprechung einzubauen)</w:t>
-      </w:r>
-    </w:p>
-    <w:p>
-      <w:pPr>
-        <w:pStyle w:val="Listenabsatz"/>
-        <w:numPr>
-          <w:ilvl w:val="1"/>
-          <w:numId w:val="4"/>
-        </w:numPr>
-      </w:pPr>
-      <w:r>
-        <w:t>Testfälle</w:t>
-      </w:r>
-    </w:p>
-    <w:p>
-      <w:pPr>
-        <w:pStyle w:val="Listenabsatz"/>
-        <w:numPr>
-          <w:ilvl w:val="0"/>
-          <w:numId w:val="4"/>
-        </w:numPr>
-      </w:pPr>
-      <w:r>
-        <w:t>Restliche Funktionalität ausprogrammieren</w:t>
-      </w:r>
-    </w:p>
-    <w:p>
-      <w:pPr>
-        <w:pStyle w:val="Listenabsatz"/>
-        <w:numPr>
-          <w:ilvl w:val="1"/>
-          <w:numId w:val="4"/>
-        </w:numPr>
-      </w:pPr>
-      <w:r>
-        <w:t>View</w:t>
-      </w:r>
-    </w:p>
-    <w:p>
-      <w:pPr>
-        <w:pStyle w:val="Listenabsatz"/>
-        <w:numPr>
-          <w:ilvl w:val="2"/>
-          <w:numId w:val="4"/>
-        </w:numPr>
-      </w:pPr>
-      <w:r>
-        <w:t>Property-Control mit Anzeigen gefüllt</w:t>
-      </w:r>
-    </w:p>
-    <w:p>
-      <w:pPr>
-        <w:pStyle w:val="Listenabsatz"/>
-        <w:numPr>
-          <w:ilvl w:val="2"/>
-          <w:numId w:val="4"/>
-        </w:numPr>
-      </w:pPr>
-      <w:r>
-        <w:t>Info-Control mit Anzeigen gefüllt</w:t>
-      </w:r>
-    </w:p>
-    <w:p>
-      <w:pPr>
-        <w:pStyle w:val="Listenabsatz"/>
-        <w:numPr>
-          <w:ilvl w:val="1"/>
-          <w:numId w:val="4"/>
-        </w:numPr>
-      </w:pPr>
-      <w:r>
-        <w:t>Controller</w:t>
-      </w:r>
-    </w:p>
-    <w:p>
-      <w:pPr>
-        <w:pStyle w:val="Listenabsatz"/>
-        <w:numPr>
-          <w:ilvl w:val="1"/>
-          <w:numId w:val="4"/>
-        </w:numPr>
-      </w:pPr>
-      <w:r>
-        <w:t>Model</w:t>
-      </w:r>
-    </w:p>
-    <w:p>
-      <w:pPr>
-        <w:pStyle w:val="Listenabsatz"/>
-        <w:numPr>
-          <w:ilvl w:val="0"/>
-          <w:numId w:val="4"/>
-        </w:numPr>
-      </w:pPr>
-      <w:r>
-        <w:t>Analyseergebnisse &amp; Entwurf prüfen (+anpassen, falls nötig)</w:t>
-      </w:r>
-    </w:p>
-    <w:p>
-      <w:pPr>
-        <w:pStyle w:val="Listenabsatz"/>
-        <w:numPr>
-          <w:ilvl w:val="0"/>
-          <w:numId w:val="4"/>
-        </w:numPr>
-      </w:pPr>
-      <w:r>
-        <w:t>Unit-Tests durchführen / allgemein Testen</w:t>
-      </w:r>
-    </w:p>
-    <w:p>
-      <w:pPr>
-        <w:pStyle w:val="Listenabsatz"/>
-        <w:numPr>
-          <w:ilvl w:val="0"/>
-          <w:numId w:val="4"/>
-        </w:numPr>
-      </w:pPr>
-      <w:r>
-        <w:t>Tests durchführen unter Linux/ UI Tests</w:t>
-      </w:r>
-    </w:p>
-    <w:p>
-      <w:pPr>
-        <w:pStyle w:val="Listenabsatz"/>
-        <w:numPr>
-          <w:ilvl w:val="1"/>
-          <w:numId w:val="4"/>
-        </w:numPr>
-      </w:pPr>
       <w:r>
         <w:rPr>
           <w:color w:val="FF0000"/>
         </w:rPr>
-        <w:t>Theresa</w:t>
+        <w:t>10. Juni, Treffen um ca. 18 am Torb</w:t>
       </w:r>
       <w:bookmarkStart w:id="0" w:name="_GoBack"/>
       <w:bookmarkEnd w:id="0"/>
+      <w:r>
+        <w:rPr>
+          <w:color w:val="FF0000"/>
+        </w:rPr>
+        <w:t>ogen</w:t>
+      </w:r>
+    </w:p>
+    <w:p>
+      <w:pPr>
+        <w:pStyle w:val="Listenabsatz"/>
+        <w:numPr>
+          <w:ilvl w:val="0"/>
+          <w:numId w:val="4"/>
+        </w:numPr>
+      </w:pPr>
+      <w:r>
+        <w:t>Fehlerbehebung von bei T8 gefundenen Fehlern</w:t>
+      </w:r>
+      <w:r>
+        <w:t xml:space="preserve"> </w:t>
+      </w:r>
+    </w:p>
+    <w:p>
+      <w:pPr>
+        <w:pStyle w:val="Listenabsatz"/>
+        <w:numPr>
+          <w:ilvl w:val="0"/>
+          <w:numId w:val="4"/>
+        </w:numPr>
+      </w:pPr>
+      <w:r>
+        <w:t>Vorbereitungen</w:t>
+      </w:r>
+      <w:r>
+        <w:t xml:space="preserve"> für den Abnahmetest (bis etwa 17. Juni, eine Woche Zeit um noch gewünschte Änderungen nach einer Teambesprechung einzubauen)</w:t>
+      </w:r>
+    </w:p>
+    <w:p>
+      <w:pPr>
+        <w:pStyle w:val="Listenabsatz"/>
+        <w:numPr>
+          <w:ilvl w:val="1"/>
+          <w:numId w:val="4"/>
+        </w:numPr>
+      </w:pPr>
+      <w:r>
+        <w:t>Testfälle</w:t>
+      </w:r>
+    </w:p>
+    <w:p>
+      <w:pPr>
+        <w:pStyle w:val="Listenabsatz"/>
+        <w:numPr>
+          <w:ilvl w:val="0"/>
+          <w:numId w:val="4"/>
+        </w:numPr>
+      </w:pPr>
+      <w:r>
+        <w:t>Restliche Funktionalität ausprogrammieren</w:t>
+      </w:r>
+    </w:p>
+    <w:p>
+      <w:pPr>
+        <w:pStyle w:val="Listenabsatz"/>
+        <w:numPr>
+          <w:ilvl w:val="1"/>
+          <w:numId w:val="4"/>
+        </w:numPr>
+      </w:pPr>
+      <w:r>
+        <w:t>View</w:t>
+      </w:r>
+    </w:p>
+    <w:p>
+      <w:pPr>
+        <w:pStyle w:val="Listenabsatz"/>
+        <w:numPr>
+          <w:ilvl w:val="2"/>
+          <w:numId w:val="4"/>
+        </w:numPr>
+      </w:pPr>
+      <w:r>
+        <w:rPr>
+          <w:b/>
+          <w:color w:val="FF0000"/>
+        </w:rPr>
+        <w:t>Stefan, Max</w:t>
+      </w:r>
+    </w:p>
+    <w:p>
+      <w:pPr>
+        <w:pStyle w:val="Listenabsatz"/>
+        <w:numPr>
+          <w:ilvl w:val="2"/>
+          <w:numId w:val="4"/>
+        </w:numPr>
+      </w:pPr>
+      <w:r>
+        <w:t>Property-Control mit Anzeigen gefüllt</w:t>
+      </w:r>
+    </w:p>
+    <w:p>
+      <w:pPr>
+        <w:pStyle w:val="Listenabsatz"/>
+        <w:numPr>
+          <w:ilvl w:val="2"/>
+          <w:numId w:val="4"/>
+        </w:numPr>
+      </w:pPr>
+      <w:r>
+        <w:t>Info-Control mit Anzeigen gefüllt</w:t>
+      </w:r>
+    </w:p>
+    <w:p>
+      <w:pPr>
+        <w:pStyle w:val="Listenabsatz"/>
+        <w:numPr>
+          <w:ilvl w:val="1"/>
+          <w:numId w:val="4"/>
+        </w:numPr>
+      </w:pPr>
+      <w:r>
+        <w:t>Controller</w:t>
+      </w:r>
+    </w:p>
+    <w:p>
+      <w:pPr>
+        <w:pStyle w:val="Listenabsatz"/>
+        <w:numPr>
+          <w:ilvl w:val="2"/>
+          <w:numId w:val="4"/>
+        </w:numPr>
+      </w:pPr>
+      <w:r>
+        <w:rPr>
+          <w:b/>
+          <w:color w:val="FF0000"/>
+        </w:rPr>
+        <w:t>Dimitrij, Jonas, Alex</w:t>
+      </w:r>
+    </w:p>
+    <w:p>
+      <w:pPr>
+        <w:pStyle w:val="Listenabsatz"/>
+        <w:numPr>
+          <w:ilvl w:val="1"/>
+          <w:numId w:val="4"/>
+        </w:numPr>
+      </w:pPr>
+      <w:r>
+        <w:t>Model</w:t>
+      </w:r>
+    </w:p>
+    <w:p>
+      <w:pPr>
+        <w:pStyle w:val="Listenabsatz"/>
+        <w:numPr>
+          <w:ilvl w:val="2"/>
+          <w:numId w:val="4"/>
+        </w:numPr>
+      </w:pPr>
+      <w:r>
+        <w:rPr>
+          <w:b/>
+          <w:color w:val="FF0000"/>
+        </w:rPr>
+        <w:t>Jeremy, Tamara, Mirjam</w:t>
+      </w:r>
+      <w:r>
+        <w:rPr>
+          <w:b/>
+          <w:color w:val="FF0000"/>
+        </w:rPr>
+        <w:t xml:space="preserve"> </w:t>
+      </w:r>
+    </w:p>
+    <w:p>
+      <w:pPr>
+        <w:pStyle w:val="Listenabsatz"/>
+        <w:numPr>
+          <w:ilvl w:val="1"/>
+          <w:numId w:val="4"/>
+        </w:numPr>
+      </w:pPr>
+      <w:r>
+        <w:t>Testszenario(Objekte aus Syntax erste</w:t>
+      </w:r>
+      <w:r>
+        <w:t xml:space="preserve">llen, Testszenario anlegen, …) </w:t>
+      </w:r>
+    </w:p>
+    <w:p>
+      <w:pPr>
+        <w:pStyle w:val="Listenabsatz"/>
+        <w:numPr>
+          <w:ilvl w:val="2"/>
+          <w:numId w:val="4"/>
+        </w:numPr>
+      </w:pPr>
+      <w:r>
+        <w:rPr>
+          <w:b/>
+          <w:color w:val="FF0000"/>
+        </w:rPr>
+        <w:t>Denis, Oleg</w:t>
+      </w:r>
+    </w:p>
+    <w:p>
+      <w:pPr>
+        <w:pStyle w:val="Listenabsatz"/>
+        <w:numPr>
+          <w:ilvl w:val="0"/>
+          <w:numId w:val="4"/>
+        </w:numPr>
+      </w:pPr>
+      <w:r>
+        <w:t>Analyseergebnisse &amp; Entwurf prüfen (+anpassen, falls nötig)</w:t>
+      </w:r>
+    </w:p>
+    <w:p>
+      <w:pPr>
+        <w:pStyle w:val="Listenabsatz"/>
+        <w:numPr>
+          <w:ilvl w:val="0"/>
+          <w:numId w:val="4"/>
+        </w:numPr>
+      </w:pPr>
+      <w:r>
+        <w:t>Code-Review</w:t>
+      </w:r>
+    </w:p>
+    <w:p>
+      <w:pPr>
+        <w:pStyle w:val="Listenabsatz"/>
+        <w:numPr>
+          <w:ilvl w:val="0"/>
+          <w:numId w:val="4"/>
+        </w:numPr>
+      </w:pPr>
+      <w:r>
+        <w:t>Testen</w:t>
+      </w:r>
+    </w:p>
+    <w:p>
+      <w:pPr>
+        <w:pStyle w:val="Listenabsatz"/>
+        <w:numPr>
+          <w:ilvl w:val="1"/>
+          <w:numId w:val="4"/>
+        </w:numPr>
+      </w:pPr>
+      <w:r>
+        <w:rPr>
+          <w:color w:val="FF0000"/>
+        </w:rPr>
+        <w:t>Theresa, Alex, Dimitrij</w:t>
+      </w:r>
+    </w:p>
+    <w:p>
+      <w:pPr>
+        <w:pStyle w:val="Listenabsatz"/>
+        <w:numPr>
+          <w:ilvl w:val="1"/>
+          <w:numId w:val="4"/>
+        </w:numPr>
+      </w:pPr>
+      <w:r>
+        <w:t>Unit-Tests durchführen / allgemein Testen</w:t>
+      </w:r>
+    </w:p>
+    <w:p>
+      <w:pPr>
+        <w:pStyle w:val="Listenabsatz"/>
+        <w:numPr>
+          <w:ilvl w:val="1"/>
+          <w:numId w:val="4"/>
+        </w:numPr>
+      </w:pPr>
+      <w:r>
+        <w:t>Tests durchführen unter Linux/ UI Tests</w:t>
+      </w:r>
     </w:p>
     <w:p>
       <w:pPr>
@@ -565,6 +743,119 @@
     </w:lvl>
   </w:abstractNum>
   <w:abstractNum w:abstractNumId="2">
+    <w:nsid w:val="42AB4A61"/>
+    <w:multiLevelType w:val="hybridMultilevel"/>
+    <w:tmpl w:val="C4AA644C"/>
+    <w:lvl w:ilvl="0" w:tplc="04070001">
+      <w:start w:val="1"/>
+      <w:numFmt w:val="bullet"/>
+      <w:lvlText w:val=""/>
+      <w:lvlJc w:val="left"/>
+      <w:pPr>
+        <w:ind w:left="720" w:hanging="360"/>
+      </w:pPr>
+      <w:rPr>
+        <w:rFonts w:ascii="Symbol" w:hAnsi="Symbol" w:hint="default"/>
+      </w:rPr>
+    </w:lvl>
+    <w:lvl w:ilvl="1" w:tplc="04070003">
+      <w:start w:val="1"/>
+      <w:numFmt w:val="bullet"/>
+      <w:lvlText w:val="o"/>
+      <w:lvlJc w:val="left"/>
+      <w:pPr>
+        <w:ind w:left="1440" w:hanging="360"/>
+      </w:pPr>
+      <w:rPr>
+        <w:rFonts w:ascii="Courier New" w:hAnsi="Courier New" w:cs="Courier New" w:hint="default"/>
+      </w:rPr>
+    </w:lvl>
+    <w:lvl w:ilvl="2" w:tplc="04070005" w:tentative="1">
+      <w:start w:val="1"/>
+      <w:numFmt w:val="bullet"/>
+      <w:lvlText w:val=""/>
+      <w:lvlJc w:val="left"/>
+      <w:pPr>
+        <w:ind w:left="2160" w:hanging="360"/>
+      </w:pPr>
+      <w:rPr>
+        <w:rFonts w:ascii="Wingdings" w:hAnsi="Wingdings" w:hint="default"/>
+      </w:rPr>
+    </w:lvl>
+    <w:lvl w:ilvl="3" w:tplc="04070001" w:tentative="1">
+      <w:start w:val="1"/>
+      <w:numFmt w:val="bullet"/>
+      <w:lvlText w:val=""/>
+      <w:lvlJc w:val="left"/>
+      <w:pPr>
+        <w:ind w:left="2880" w:hanging="360"/>
+      </w:pPr>
+      <w:rPr>
+        <w:rFonts w:ascii="Symbol" w:hAnsi="Symbol" w:hint="default"/>
+      </w:rPr>
+    </w:lvl>
+    <w:lvl w:ilvl="4" w:tplc="04070003" w:tentative="1">
+      <w:start w:val="1"/>
+      <w:numFmt w:val="bullet"/>
+      <w:lvlText w:val="o"/>
+      <w:lvlJc w:val="left"/>
+      <w:pPr>
+        <w:ind w:left="3600" w:hanging="360"/>
+      </w:pPr>
+      <w:rPr>
+        <w:rFonts w:ascii="Courier New" w:hAnsi="Courier New" w:cs="Courier New" w:hint="default"/>
+      </w:rPr>
+    </w:lvl>
+    <w:lvl w:ilvl="5" w:tplc="04070005" w:tentative="1">
+      <w:start w:val="1"/>
+      <w:numFmt w:val="bullet"/>
+      <w:lvlText w:val=""/>
+      <w:lvlJc w:val="left"/>
+      <w:pPr>
+        <w:ind w:left="4320" w:hanging="360"/>
+      </w:pPr>
+      <w:rPr>
+        <w:rFonts w:ascii="Wingdings" w:hAnsi="Wingdings" w:hint="default"/>
+      </w:rPr>
+    </w:lvl>
+    <w:lvl w:ilvl="6" w:tplc="04070001" w:tentative="1">
+      <w:start w:val="1"/>
+      <w:numFmt w:val="bullet"/>
+      <w:lvlText w:val=""/>
+      <w:lvlJc w:val="left"/>
+      <w:pPr>
+        <w:ind w:left="5040" w:hanging="360"/>
+      </w:pPr>
+      <w:rPr>
+        <w:rFonts w:ascii="Symbol" w:hAnsi="Symbol" w:hint="default"/>
+      </w:rPr>
+    </w:lvl>
+    <w:lvl w:ilvl="7" w:tplc="04070003" w:tentative="1">
+      <w:start w:val="1"/>
+      <w:numFmt w:val="bullet"/>
+      <w:lvlText w:val="o"/>
+      <w:lvlJc w:val="left"/>
+      <w:pPr>
+        <w:ind w:left="5760" w:hanging="360"/>
+      </w:pPr>
+      <w:rPr>
+        <w:rFonts w:ascii="Courier New" w:hAnsi="Courier New" w:cs="Courier New" w:hint="default"/>
+      </w:rPr>
+    </w:lvl>
+    <w:lvl w:ilvl="8" w:tplc="04070005" w:tentative="1">
+      <w:start w:val="1"/>
+      <w:numFmt w:val="bullet"/>
+      <w:lvlText w:val=""/>
+      <w:lvlJc w:val="left"/>
+      <w:pPr>
+        <w:ind w:left="6480" w:hanging="360"/>
+      </w:pPr>
+      <w:rPr>
+        <w:rFonts w:ascii="Wingdings" w:hAnsi="Wingdings" w:hint="default"/>
+      </w:rPr>
+    </w:lvl>
+  </w:abstractNum>
+  <w:abstractNum w:abstractNumId="3">
     <w:nsid w:val="4F0542DA"/>
     <w:multiLevelType w:val="hybridMultilevel"/>
     <w:tmpl w:val="CBA896DA"/>
@@ -677,7 +968,7 @@
       </w:rPr>
     </w:lvl>
   </w:abstractNum>
-  <w:abstractNum w:abstractNumId="3">
+  <w:abstractNum w:abstractNumId="4">
     <w:nsid w:val="666D349C"/>
     <w:multiLevelType w:val="hybridMultilevel"/>
     <w:tmpl w:val="FAD8D03A"/>
@@ -791,16 +1082,19 @@
     </w:lvl>
   </w:abstractNum>
   <w:num w:numId="1">
-    <w:abstractNumId w:val="2"/>
+    <w:abstractNumId w:val="3"/>
   </w:num>
   <w:num w:numId="2">
-    <w:abstractNumId w:val="3"/>
+    <w:abstractNumId w:val="4"/>
   </w:num>
   <w:num w:numId="3">
     <w:abstractNumId w:val="1"/>
   </w:num>
   <w:num w:numId="4">
     <w:abstractNumId w:val="0"/>
+  </w:num>
+  <w:num w:numId="5">
+    <w:abstractNumId w:val="2"/>
   </w:num>
 </w:numbering>
 </file>

</xml_diff>

<commit_message>
#25 Termin für Team-Meeting eingetragen
</commit_message>
<xml_diff>
--- a/Basisverzeichnis/trunk/10_Projektmanagement/02_Planungsunterlagen/Detailplanung_Iteration_3.docx
+++ b/Basisverzeichnis/trunk/10_Projektmanagement/02_Planungsunterlagen/Detailplanung_Iteration_3.docx
@@ -131,26 +131,9 @@
           <w:ilvl w:val="0"/>
           <w:numId w:val="5"/>
         </w:numPr>
-        <w:rPr>
-          <w:b/>
-        </w:rPr>
-      </w:pPr>
-      <w:r>
-        <w:rPr>
-          <w:b/>
-        </w:rPr>
+      </w:pPr>
+      <w:r>
         <w:t>Freitag, 10. Juni,  11:00 Uhr (in 210)</w:t>
-      </w:r>
-    </w:p>
-    <w:p>
-      <w:pPr>
-        <w:pStyle w:val="berschrift3"/>
-      </w:pPr>
-      <w:r>
-        <w:t xml:space="preserve">Einteilung </w:t>
-      </w:r>
-      <w:r>
-        <w:t>Arbeitspakete:</w:t>
       </w:r>
     </w:p>
     <w:p>
@@ -162,6 +145,31 @@
         </w:numPr>
       </w:pPr>
       <w:r>
+        <w:t>Montag,  13. Juni, 12:00 Uhr</w:t>
+      </w:r>
+      <w:bookmarkStart w:id="0" w:name="_GoBack"/>
+      <w:bookmarkEnd w:id="0"/>
+    </w:p>
+    <w:p>
+      <w:pPr>
+        <w:pStyle w:val="berschrift3"/>
+      </w:pPr>
+      <w:r>
+        <w:t xml:space="preserve">Einteilung </w:t>
+      </w:r>
+      <w:r>
+        <w:t>Arbeitspakete:</w:t>
+      </w:r>
+    </w:p>
+    <w:p>
+      <w:pPr>
+        <w:pStyle w:val="Listenabsatz"/>
+        <w:numPr>
+          <w:ilvl w:val="0"/>
+          <w:numId w:val="5"/>
+        </w:numPr>
+      </w:pPr>
+      <w:r>
         <w:t xml:space="preserve">Teambildende Maßnahme: </w:t>
       </w:r>
     </w:p>
@@ -406,7 +414,6 @@
           <w:b/>
         </w:rPr>
       </w:pPr>
-      <w:bookmarkStart w:id="0" w:name="_GoBack"/>
       <w:r>
         <w:rPr>
           <w:b/>
@@ -506,7 +513,6 @@
         <w:t>View</w:t>
       </w:r>
     </w:p>
-    <w:bookmarkEnd w:id="0"/>
     <w:p>
       <w:pPr>
         <w:pStyle w:val="Listenabsatz"/>

</xml_diff>

<commit_message>
#25 Nächstes Team-Meeting eingetragen
</commit_message>
<xml_diff>
--- a/Basisverzeichnis/trunk/10_Projektmanagement/02_Planungsunterlagen/Detailplanung_Iteration_3.docx
+++ b/Basisverzeichnis/trunk/10_Projektmanagement/02_Planungsunterlagen/Detailplanung_Iteration_3.docx
@@ -147,27 +147,57 @@
       <w:r>
         <w:t>Montag,  13. Juni, 12:00 Uhr</w:t>
       </w:r>
+    </w:p>
+    <w:p>
+      <w:pPr>
+        <w:pStyle w:val="Listenabsatz"/>
+        <w:numPr>
+          <w:ilvl w:val="0"/>
+          <w:numId w:val="5"/>
+        </w:numPr>
+      </w:pPr>
+      <w:r>
+        <w:t>…</w:t>
+      </w:r>
       <w:bookmarkStart w:id="0" w:name="_GoBack"/>
       <w:bookmarkEnd w:id="0"/>
     </w:p>
     <w:p>
       <w:pPr>
-        <w:pStyle w:val="berschrift3"/>
-      </w:pPr>
-      <w:r>
-        <w:t xml:space="preserve">Einteilung </w:t>
-      </w:r>
-      <w:r>
-        <w:t>Arbeitspakete:</w:t>
-      </w:r>
-    </w:p>
-    <w:p>
-      <w:pPr>
         <w:pStyle w:val="Listenabsatz"/>
         <w:numPr>
           <w:ilvl w:val="0"/>
           <w:numId w:val="5"/>
         </w:numPr>
+        <w:rPr>
+          <w:b/>
+        </w:rPr>
+      </w:pPr>
+      <w:r>
+        <w:rPr>
+          <w:b/>
+        </w:rPr>
+        <w:t>Montag, 20. Juni, 10:00 Uhr (in 111)</w:t>
+      </w:r>
+    </w:p>
+    <w:p>
+      <w:pPr>
+        <w:pStyle w:val="berschrift3"/>
+      </w:pPr>
+      <w:r>
+        <w:t xml:space="preserve">Einteilung </w:t>
+      </w:r>
+      <w:r>
+        <w:t>Arbeitspakete:</w:t>
+      </w:r>
+    </w:p>
+    <w:p>
+      <w:pPr>
+        <w:pStyle w:val="Listenabsatz"/>
+        <w:numPr>
+          <w:ilvl w:val="0"/>
+          <w:numId w:val="5"/>
+        </w:numPr>
       </w:pPr>
       <w:r>
         <w:t xml:space="preserve">Teambildende Maßnahme: </w:t>
@@ -240,8 +270,14 @@
           <w:ilvl w:val="0"/>
           <w:numId w:val="4"/>
         </w:numPr>
-      </w:pPr>
-      <w:r>
+        <w:rPr>
+          <w:b/>
+        </w:rPr>
+      </w:pPr>
+      <w:r>
+        <w:rPr>
+          <w:b/>
+        </w:rPr>
         <w:t>Restliche Funktionalität ausprogrammieren</w:t>
       </w:r>
     </w:p>
@@ -252,8 +288,14 @@
           <w:ilvl w:val="1"/>
           <w:numId w:val="4"/>
         </w:numPr>
-      </w:pPr>
-      <w:r>
+        <w:rPr>
+          <w:b/>
+        </w:rPr>
+      </w:pPr>
+      <w:r>
+        <w:rPr>
+          <w:b/>
+        </w:rPr>
         <w:t>View</w:t>
       </w:r>
     </w:p>
@@ -264,6 +306,9 @@
           <w:ilvl w:val="2"/>
           <w:numId w:val="4"/>
         </w:numPr>
+        <w:rPr>
+          <w:b/>
+        </w:rPr>
       </w:pPr>
       <w:r>
         <w:rPr>
@@ -272,6 +317,13 @@
         </w:rPr>
         <w:t>Stefan, Max</w:t>
       </w:r>
+      <w:r>
+        <w:rPr>
+          <w:b/>
+          <w:color w:val="FF0000"/>
+        </w:rPr>
+        <w:t>, Tamara</w:t>
+      </w:r>
     </w:p>
     <w:p>
       <w:pPr>
@@ -280,8 +332,14 @@
           <w:ilvl w:val="2"/>
           <w:numId w:val="4"/>
         </w:numPr>
-      </w:pPr>
-      <w:r>
+        <w:rPr>
+          <w:b/>
+        </w:rPr>
+      </w:pPr>
+      <w:r>
+        <w:rPr>
+          <w:b/>
+        </w:rPr>
         <w:t>Property-Control mit Anzeigen gefüllt</w:t>
       </w:r>
     </w:p>
@@ -292,8 +350,14 @@
           <w:ilvl w:val="2"/>
           <w:numId w:val="4"/>
         </w:numPr>
-      </w:pPr>
-      <w:r>
+        <w:rPr>
+          <w:b/>
+        </w:rPr>
+      </w:pPr>
+      <w:r>
+        <w:rPr>
+          <w:b/>
+        </w:rPr>
         <w:t>Info-Control mit Anzeigen gefüllt</w:t>
       </w:r>
     </w:p>
@@ -301,11 +365,77 @@
       <w:pPr>
         <w:pStyle w:val="Listenabsatz"/>
         <w:numPr>
+          <w:ilvl w:val="3"/>
+          <w:numId w:val="4"/>
+        </w:numPr>
+        <w:rPr>
+          <w:b/>
+        </w:rPr>
+      </w:pPr>
+      <w:proofErr w:type="spellStart"/>
+      <w:r>
+        <w:rPr>
+          <w:b/>
+        </w:rPr>
+        <w:t>ResultTab</w:t>
+      </w:r>
+      <w:proofErr w:type="spellEnd"/>
+    </w:p>
+    <w:p>
+      <w:pPr>
+        <w:pStyle w:val="Listenabsatz"/>
+        <w:numPr>
+          <w:ilvl w:val="3"/>
+          <w:numId w:val="4"/>
+        </w:numPr>
+        <w:rPr>
+          <w:b/>
+        </w:rPr>
+      </w:pPr>
+      <w:proofErr w:type="spellStart"/>
+      <w:r>
+        <w:rPr>
+          <w:b/>
+        </w:rPr>
+        <w:t>HopsTab</w:t>
+      </w:r>
+      <w:proofErr w:type="spellEnd"/>
+    </w:p>
+    <w:p>
+      <w:pPr>
+        <w:pStyle w:val="Listenabsatz"/>
+        <w:numPr>
+          <w:ilvl w:val="3"/>
+          <w:numId w:val="4"/>
+        </w:numPr>
+        <w:rPr>
+          <w:b/>
+        </w:rPr>
+      </w:pPr>
+      <w:proofErr w:type="spellStart"/>
+      <w:r>
+        <w:rPr>
+          <w:b/>
+        </w:rPr>
+        <w:t>ScenarioTab</w:t>
+      </w:r>
+      <w:proofErr w:type="spellEnd"/>
+    </w:p>
+    <w:p>
+      <w:pPr>
+        <w:pStyle w:val="Listenabsatz"/>
+        <w:numPr>
           <w:ilvl w:val="1"/>
           <w:numId w:val="4"/>
         </w:numPr>
-      </w:pPr>
-      <w:r>
+        <w:rPr>
+          <w:b/>
+        </w:rPr>
+      </w:pPr>
+      <w:r>
+        <w:rPr>
+          <w:b/>
+        </w:rPr>
         <w:t>Controller</w:t>
       </w:r>
     </w:p>
@@ -316,13 +446,16 @@
           <w:ilvl w:val="2"/>
           <w:numId w:val="4"/>
         </w:numPr>
+        <w:rPr>
+          <w:b/>
+        </w:rPr>
       </w:pPr>
       <w:r>
         <w:rPr>
           <w:b/>
           <w:color w:val="FF0000"/>
         </w:rPr>
-        <w:t>Dimitrij, Jonas, Alex</w:t>
+        <w:t>Dimitrij, Jonas</w:t>
       </w:r>
     </w:p>
     <w:p>
@@ -332,8 +465,14 @@
           <w:ilvl w:val="1"/>
           <w:numId w:val="4"/>
         </w:numPr>
-      </w:pPr>
-      <w:r>
+        <w:rPr>
+          <w:b/>
+        </w:rPr>
+      </w:pPr>
+      <w:r>
+        <w:rPr>
+          <w:b/>
+        </w:rPr>
         <w:t>Model</w:t>
       </w:r>
     </w:p>
@@ -344,21 +483,84 @@
           <w:ilvl w:val="2"/>
           <w:numId w:val="4"/>
         </w:numPr>
+        <w:rPr>
+          <w:b/>
+        </w:rPr>
       </w:pPr>
       <w:r>
         <w:rPr>
           <w:b/>
           <w:color w:val="FF0000"/>
         </w:rPr>
-        <w:t>Jeremy, Tamara, Mirjam</w:t>
-      </w:r>
+        <w:t xml:space="preserve">Jeremy, Tamara, Mirjam </w:t>
+      </w:r>
+    </w:p>
+    <w:p>
+      <w:pPr>
+        <w:pStyle w:val="Listenabsatz"/>
+        <w:numPr>
+          <w:ilvl w:val="1"/>
+          <w:numId w:val="4"/>
+        </w:numPr>
+        <w:rPr>
+          <w:b/>
+        </w:rPr>
+      </w:pPr>
+      <w:r>
+        <w:rPr>
+          <w:b/>
+        </w:rPr>
+        <w:t xml:space="preserve">Testszenario(Objekte aus Syntax erstellen, Testszenario anlegen, …) </w:t>
+      </w:r>
+    </w:p>
+    <w:p>
+      <w:pPr>
+        <w:pStyle w:val="Listenabsatz"/>
+        <w:numPr>
+          <w:ilvl w:val="2"/>
+          <w:numId w:val="4"/>
+        </w:numPr>
+        <w:rPr>
+          <w:b/>
+        </w:rPr>
+      </w:pPr>
       <w:r>
         <w:rPr>
           <w:b/>
           <w:color w:val="FF0000"/>
         </w:rPr>
+        <w:t>Denis, Oleg</w:t>
+      </w:r>
+    </w:p>
+    <w:p>
+      <w:pPr>
+        <w:pStyle w:val="Listenabsatz"/>
+        <w:numPr>
+          <w:ilvl w:val="0"/>
+          <w:numId w:val="4"/>
+        </w:numPr>
+      </w:pPr>
+      <w:r>
+        <w:t>Analyseergebnisse &amp; Entwurf prüfen (+anpassen, falls nötig)</w:t>
+      </w:r>
+    </w:p>
+    <w:p>
+      <w:pPr>
+        <w:pStyle w:val="Listenabsatz"/>
+        <w:numPr>
+          <w:ilvl w:val="0"/>
+          <w:numId w:val="4"/>
+        </w:numPr>
+      </w:pPr>
+      <w:r>
+        <w:t>Code-Review</w:t>
+      </w:r>
+      <w:r>
         <w:t xml:space="preserve"> </w:t>
       </w:r>
+      <w:r>
+        <w:t xml:space="preserve"> (gemeinsam im Team oder in kleinerer Einzelgruppe ?)</w:t>
+      </w:r>
     </w:p>
     <w:p>
       <w:pPr>
@@ -369,26 +571,121 @@
         </w:numPr>
       </w:pPr>
       <w:r>
-        <w:t>Testszenario(Objekte aus Syntax erste</w:t>
-      </w:r>
-      <w:r>
-        <w:t xml:space="preserve">llen, Testszenario anlegen, …) </w:t>
-      </w:r>
-    </w:p>
-    <w:p>
-      <w:pPr>
-        <w:pStyle w:val="Listenabsatz"/>
-        <w:numPr>
-          <w:ilvl w:val="2"/>
-          <w:numId w:val="4"/>
-        </w:numPr>
+        <w:t xml:space="preserve">Model –Business </w:t>
+      </w:r>
+      <w:proofErr w:type="spellStart"/>
+      <w:r>
+        <w:t>Logic</w:t>
+      </w:r>
+      <w:proofErr w:type="spellEnd"/>
+    </w:p>
+    <w:p>
+      <w:pPr>
+        <w:pStyle w:val="Listenabsatz"/>
+        <w:numPr>
+          <w:ilvl w:val="1"/>
+          <w:numId w:val="4"/>
+        </w:numPr>
+      </w:pPr>
+      <w:r>
+        <w:t>Model –Network Components</w:t>
+      </w:r>
+    </w:p>
+    <w:p>
+      <w:pPr>
+        <w:pStyle w:val="Listenabsatz"/>
+        <w:numPr>
+          <w:ilvl w:val="1"/>
+          <w:numId w:val="4"/>
+        </w:numPr>
+      </w:pPr>
+      <w:r>
+        <w:t>Controller</w:t>
+      </w:r>
+    </w:p>
+    <w:p>
+      <w:pPr>
+        <w:pStyle w:val="Listenabsatz"/>
+        <w:numPr>
+          <w:ilvl w:val="1"/>
+          <w:numId w:val="4"/>
+        </w:numPr>
+      </w:pPr>
+      <w:r>
+        <w:t>View</w:t>
+      </w:r>
+    </w:p>
+    <w:p>
+      <w:pPr>
+        <w:pStyle w:val="Listenabsatz"/>
+        <w:numPr>
+          <w:ilvl w:val="0"/>
+          <w:numId w:val="4"/>
+        </w:numPr>
+        <w:rPr>
+          <w:b/>
+        </w:rPr>
+      </w:pPr>
+      <w:r>
+        <w:rPr>
+          <w:b/>
+        </w:rPr>
+        <w:t>Testen</w:t>
+      </w:r>
+    </w:p>
+    <w:p>
+      <w:pPr>
+        <w:pStyle w:val="Listenabsatz"/>
+        <w:numPr>
+          <w:ilvl w:val="1"/>
+          <w:numId w:val="4"/>
+        </w:numPr>
+        <w:rPr>
+          <w:b/>
+        </w:rPr>
       </w:pPr>
       <w:r>
         <w:rPr>
           <w:b/>
           <w:color w:val="FF0000"/>
         </w:rPr>
-        <w:t>Denis, Oleg</w:t>
+        <w:t>Theresa, Alex, Dimitrij</w:t>
+      </w:r>
+    </w:p>
+    <w:p>
+      <w:pPr>
+        <w:pStyle w:val="Listenabsatz"/>
+        <w:numPr>
+          <w:ilvl w:val="1"/>
+          <w:numId w:val="4"/>
+        </w:numPr>
+        <w:rPr>
+          <w:b/>
+        </w:rPr>
+      </w:pPr>
+      <w:r>
+        <w:rPr>
+          <w:b/>
+        </w:rPr>
+        <w:t>Unit-Tests durchführen / allgemein Testen</w:t>
+      </w:r>
+    </w:p>
+    <w:p>
+      <w:pPr>
+        <w:pStyle w:val="Listenabsatz"/>
+        <w:numPr>
+          <w:ilvl w:val="1"/>
+          <w:numId w:val="4"/>
+        </w:numPr>
+        <w:rPr>
+          <w:b/>
+        </w:rPr>
+      </w:pPr>
+      <w:r>
+        <w:rPr>
+          <w:b/>
+        </w:rPr>
+        <w:t>Tests durchführen unter Linux/ UI Tests</w:t>
       </w:r>
     </w:p>
     <w:p>
@@ -398,40 +695,30 @@
           <w:ilvl w:val="0"/>
           <w:numId w:val="4"/>
         </w:numPr>
-      </w:pPr>
-      <w:r>
-        <w:t>Analyseergebnisse &amp; Entwurf prüfen (+anpassen, falls nötig)</w:t>
-      </w:r>
-    </w:p>
-    <w:p>
-      <w:pPr>
-        <w:pStyle w:val="Listenabsatz"/>
-        <w:numPr>
-          <w:ilvl w:val="0"/>
-          <w:numId w:val="4"/>
-        </w:numPr>
-        <w:rPr>
-          <w:b/>
-        </w:rPr>
-      </w:pPr>
-      <w:r>
-        <w:rPr>
-          <w:b/>
-        </w:rPr>
-        <w:t>Code-Review</w:t>
-      </w:r>
+        <w:rPr>
+          <w:b/>
+        </w:rPr>
+      </w:pPr>
+      <w:r>
+        <w:rPr>
+          <w:b/>
+        </w:rPr>
+        <w:t xml:space="preserve">Regelmäßiger </w:t>
+      </w:r>
+      <w:proofErr w:type="spellStart"/>
+      <w:r>
+        <w:rPr>
+          <w:b/>
+        </w:rPr>
+        <w:t>Build</w:t>
+      </w:r>
+      <w:proofErr w:type="spellEnd"/>
       <w:r>
         <w:rPr>
           <w:b/>
         </w:rPr>
         <w:t xml:space="preserve"> </w:t>
       </w:r>
-      <w:r>
-        <w:rPr>
-          <w:b/>
-        </w:rPr>
-        <w:t xml:space="preserve"> (gemeinsam im Team oder in kleinerer Einzelgruppe ?)</w:t>
-      </w:r>
     </w:p>
     <w:p>
       <w:pPr>
@@ -444,178 +731,34 @@
           <w:b/>
         </w:rPr>
       </w:pPr>
-      <w:r>
-        <w:rPr>
-          <w:b/>
-        </w:rPr>
-        <w:t xml:space="preserve">Model –Business </w:t>
-      </w:r>
       <w:proofErr w:type="spellStart"/>
       <w:r>
         <w:rPr>
           <w:b/>
-        </w:rPr>
-        <w:t>Logic</w:t>
+          <w:color w:val="FF0000"/>
+        </w:rPr>
+        <w:t>Build</w:t>
       </w:r>
       <w:proofErr w:type="spellEnd"/>
-    </w:p>
-    <w:p>
-      <w:pPr>
-        <w:pStyle w:val="Listenabsatz"/>
-        <w:numPr>
-          <w:ilvl w:val="1"/>
-          <w:numId w:val="4"/>
-        </w:numPr>
-        <w:rPr>
-          <w:b/>
-        </w:rPr>
-      </w:pPr>
-      <w:r>
-        <w:rPr>
-          <w:b/>
-        </w:rPr>
-        <w:t>Model –Network Components</w:t>
-      </w:r>
-    </w:p>
-    <w:p>
-      <w:pPr>
-        <w:pStyle w:val="Listenabsatz"/>
-        <w:numPr>
-          <w:ilvl w:val="1"/>
-          <w:numId w:val="4"/>
-        </w:numPr>
-        <w:rPr>
-          <w:b/>
-        </w:rPr>
-      </w:pPr>
-      <w:r>
-        <w:rPr>
-          <w:b/>
-        </w:rPr>
-        <w:t>Controller</w:t>
-      </w:r>
-    </w:p>
-    <w:p>
-      <w:pPr>
-        <w:pStyle w:val="Listenabsatz"/>
-        <w:numPr>
-          <w:ilvl w:val="1"/>
-          <w:numId w:val="4"/>
-        </w:numPr>
-        <w:rPr>
-          <w:b/>
-        </w:rPr>
-      </w:pPr>
-      <w:r>
-        <w:rPr>
-          <w:b/>
-        </w:rPr>
-        <w:t>View</w:t>
-      </w:r>
-    </w:p>
-    <w:p>
-      <w:pPr>
-        <w:pStyle w:val="Listenabsatz"/>
-        <w:numPr>
-          <w:ilvl w:val="0"/>
-          <w:numId w:val="4"/>
-        </w:numPr>
-      </w:pPr>
-      <w:r>
-        <w:t>Testen</w:t>
-      </w:r>
-    </w:p>
-    <w:p>
-      <w:pPr>
-        <w:pStyle w:val="Listenabsatz"/>
-        <w:numPr>
-          <w:ilvl w:val="1"/>
-          <w:numId w:val="4"/>
-        </w:numPr>
-      </w:pPr>
-      <w:r>
-        <w:rPr>
+      <w:r>
+        <w:rPr>
+          <w:b/>
           <w:color w:val="FF0000"/>
         </w:rPr>
-        <w:t>Theresa, Alex, Dimitrij</w:t>
-      </w:r>
-    </w:p>
-    <w:p>
-      <w:pPr>
-        <w:pStyle w:val="Listenabsatz"/>
-        <w:numPr>
-          <w:ilvl w:val="1"/>
-          <w:numId w:val="4"/>
-        </w:numPr>
-      </w:pPr>
-      <w:r>
-        <w:t>Unit-Tests durchführen / allgemein Testen</w:t>
-      </w:r>
-    </w:p>
-    <w:p>
-      <w:pPr>
-        <w:pStyle w:val="Listenabsatz"/>
-        <w:numPr>
-          <w:ilvl w:val="1"/>
-          <w:numId w:val="4"/>
-        </w:numPr>
-      </w:pPr>
-      <w:r>
-        <w:t>Tests durchführen unter Linux/ UI Tests</w:t>
-      </w:r>
-    </w:p>
-    <w:p>
-      <w:pPr>
-        <w:pStyle w:val="Listenabsatz"/>
-        <w:numPr>
-          <w:ilvl w:val="0"/>
-          <w:numId w:val="4"/>
-        </w:numPr>
-      </w:pPr>
-      <w:r>
-        <w:t xml:space="preserve">Regelmäßiger </w:t>
+        <w:t xml:space="preserve">-Admin! (Stefan </w:t>
       </w:r>
       <w:proofErr w:type="spellStart"/>
       <w:r>
-        <w:t>Build</w:t>
+        <w:rPr>
+          <w:b/>
+          <w:color w:val="FF0000"/>
+        </w:rPr>
+        <w:t>Pölloth</w:t>
       </w:r>
       <w:proofErr w:type="spellEnd"/>
       <w:r>
-        <w:t xml:space="preserve"> </w:t>
-      </w:r>
-    </w:p>
-    <w:p>
-      <w:pPr>
-        <w:pStyle w:val="Listenabsatz"/>
-        <w:numPr>
-          <w:ilvl w:val="1"/>
-          <w:numId w:val="4"/>
-        </w:numPr>
-      </w:pPr>
-      <w:proofErr w:type="spellStart"/>
-      <w:r>
-        <w:rPr>
-          <w:color w:val="FF0000"/>
-        </w:rPr>
-        <w:t>Build</w:t>
-      </w:r>
-      <w:proofErr w:type="spellEnd"/>
-      <w:r>
-        <w:rPr>
-          <w:color w:val="FF0000"/>
-        </w:rPr>
-        <w:t xml:space="preserve">-Admin! (Stefan </w:t>
-      </w:r>
-      <w:proofErr w:type="spellStart"/>
-      <w:r>
-        <w:rPr>
-          <w:color w:val="FF0000"/>
-        </w:rPr>
-        <w:t>Pölloth</w:t>
-      </w:r>
-      <w:proofErr w:type="spellEnd"/>
-      <w:r>
-        <w:rPr>
+        <w:rPr>
+          <w:b/>
           <w:color w:val="FF0000"/>
         </w:rPr>
         <w:t>)</w:t>
@@ -678,7 +821,7 @@
         <w:rFonts w:ascii="Wingdings" w:hAnsi="Wingdings" w:hint="default"/>
       </w:rPr>
     </w:lvl>
-    <w:lvl w:ilvl="3" w:tplc="04070001" w:tentative="1">
+    <w:lvl w:ilvl="3" w:tplc="04070001">
       <w:start w:val="1"/>
       <w:numFmt w:val="bullet"/>
       <w:lvlText w:val=""/>

</xml_diff>